<commit_message>
Small work on Social stuff, Meta-mechanics and organization.
</commit_message>
<xml_diff>
--- a/1 SRD - System Reference Document/B-AA Introduction.docx
+++ b/1 SRD - System Reference Document/B-AA Introduction.docx
@@ -558,14 +558,15 @@
     <w:p/>
     <w:sectPr>
       <w:footerReference w:type="default" r:id="rId8"/>
+      <w:footerReference w:type="first" r:id="rId9"/>
       <w:type w:val="continuous"/>
       <w:pgSz w:w="12240" w:h="15840"/>
       <w:pgMar w:top="1134" w:right="1418" w:bottom="1418" w:left="1134" w:header="709" w:footer="709" w:gutter="0"/>
       <w:pgBorders w:offsetFrom="page">
-        <w:top w:val="papyrus" w:sz="24" w:space="24" w:color="auto"/>
-        <w:left w:val="papyrus" w:sz="24" w:space="24" w:color="auto"/>
-        <w:bottom w:val="papyrus" w:sz="24" w:space="24" w:color="auto"/>
-        <w:right w:val="papyrus" w:sz="24" w:space="24" w:color="auto"/>
+        <w:top w:val="decoBlocks" w:sz="31" w:space="24" w:color="auto"/>
+        <w:left w:val="decoBlocks" w:sz="31" w:space="24" w:color="auto"/>
+        <w:bottom w:val="decoBlocks" w:sz="31" w:space="24" w:color="auto"/>
+        <w:right w:val="decoBlocks" w:sz="31" w:space="24" w:color="auto"/>
       </w:pgBorders>
       <w:cols w:num="2" w:space="618"/>
       <w:titlePg/>
@@ -674,6 +675,134 @@
       </w:tc>
     </w:tr>
   </w:tbl>
+  <w:p>
+    <w:pPr>
+      <w:pStyle w:val="Footer"/>
+    </w:pPr>
+  </w:p>
+</w:ftr>
+</file>
+
+<file path=word/footer2.xml><?xml version="1.0" encoding="utf-8"?>
+<w:ftr xmlns:wpc="http://schemas.microsoft.com/office/word/2010/wordprocessingCanvas" xmlns:cx="http://schemas.microsoft.com/office/drawing/2014/chartex" xmlns:cx1="http://schemas.microsoft.com/office/drawing/2015/9/8/chartex" xmlns:cx2="http://schemas.microsoft.com/office/drawing/2015/10/21/chartex" xmlns:cx3="http://schemas.microsoft.com/office/drawing/2016/5/9/chartex" xmlns:cx4="http://schemas.microsoft.com/office/drawing/2016/5/10/chartex" xmlns:cx5="http://schemas.microsoft.com/office/drawing/2016/5/11/chartex" xmlns:cx6="http://schemas.microsoft.com/office/drawing/2016/5/12/chartex" xmlns:cx7="http://schemas.microsoft.com/office/drawing/2016/5/13/chartex" xmlns:cx8="http://schemas.microsoft.com/office/drawing/2016/5/14/chartex" xmlns:mc="http://schemas.openxmlformats.org/markup-compatibility/2006" xmlns:aink="http://schemas.microsoft.com/office/drawing/2016/ink" xmlns:am3d="http://schemas.microsoft.com/office/drawing/2017/model3d" xmlns:o="urn:schemas-microsoft-com:office:office" xmlns:r="http://schemas.openxmlformats.org/officeDocument/2006/relationships" xmlns:m="http://schemas.openxmlformats.org/officeDocument/2006/math" xmlns:v="urn:schemas-microsoft-com:vml" xmlns:wp14="http://schemas.microsoft.com/office/word/2010/wordprocessingDrawing" xmlns:wp="http://schemas.openxmlformats.org/drawingml/2006/wordprocessingDrawing" xmlns:w10="urn:schemas-microsoft-com:office:word" xmlns:w="http://schemas.openxmlformats.org/wordprocessingml/2006/main" xmlns:w14="http://schemas.microsoft.com/office/word/2010/wordml" xmlns:w15="http://schemas.microsoft.com/office/word/2012/wordml" xmlns:w16cex="http://schemas.microsoft.com/office/word/2018/wordml/cex" xmlns:w16cid="http://schemas.microsoft.com/office/word/2016/wordml/cid" xmlns:w16="http://schemas.microsoft.com/office/word/2018/wordml" xmlns:w16se="http://schemas.microsoft.com/office/word/2015/wordml/symex" xmlns:wpg="http://schemas.microsoft.com/office/word/2010/wordprocessingGroup" xmlns:wpi="http://schemas.microsoft.com/office/word/2010/wordprocessingInk" xmlns:wne="http://schemas.microsoft.com/office/word/2006/wordml" xmlns:wps="http://schemas.microsoft.com/office/word/2010/wordprocessingShape" mc:Ignorable="w14 w15 w16se w16cid w16 w16cex wp14">
+  <w:sdt>
+    <w:sdtPr>
+      <w:id w:val="-1272080320"/>
+      <w:docPartObj>
+        <w:docPartGallery w:val="Page Numbers (Bottom of Page)"/>
+        <w:docPartUnique/>
+      </w:docPartObj>
+    </w:sdtPr>
+    <w:sdtContent>
+      <w:sdt>
+        <w:sdtPr>
+          <w:id w:val="1728636285"/>
+          <w:docPartObj>
+            <w:docPartGallery w:val="Page Numbers (Top of Page)"/>
+            <w:docPartUnique/>
+          </w:docPartObj>
+        </w:sdtPr>
+        <w:sdtContent>
+          <w:p>
+            <w:pPr>
+              <w:pStyle w:val="Footer"/>
+              <w:jc w:val="center"/>
+            </w:pPr>
+            <w:r>
+              <w:t xml:space="preserve">Page </w:t>
+            </w:r>
+            <w:r>
+              <w:rPr>
+                <w:b/>
+                <w:bCs/>
+                <w:sz w:val="24"/>
+                <w:szCs w:val="24"/>
+              </w:rPr>
+              <w:fldChar w:fldCharType="begin"/>
+            </w:r>
+            <w:r>
+              <w:rPr>
+                <w:b/>
+                <w:bCs/>
+              </w:rPr>
+              <w:instrText xml:space="preserve"> PAGE </w:instrText>
+            </w:r>
+            <w:r>
+              <w:rPr>
+                <w:b/>
+                <w:bCs/>
+                <w:sz w:val="24"/>
+                <w:szCs w:val="24"/>
+              </w:rPr>
+              <w:fldChar w:fldCharType="separate"/>
+            </w:r>
+            <w:r>
+              <w:rPr>
+                <w:b/>
+                <w:bCs/>
+                <w:noProof/>
+              </w:rPr>
+              <w:t>2</w:t>
+            </w:r>
+            <w:r>
+              <w:rPr>
+                <w:b/>
+                <w:bCs/>
+                <w:sz w:val="24"/>
+                <w:szCs w:val="24"/>
+              </w:rPr>
+              <w:fldChar w:fldCharType="end"/>
+            </w:r>
+            <w:r>
+              <w:t xml:space="preserve"> of </w:t>
+            </w:r>
+            <w:r>
+              <w:rPr>
+                <w:b/>
+                <w:bCs/>
+                <w:sz w:val="24"/>
+                <w:szCs w:val="24"/>
+              </w:rPr>
+              <w:fldChar w:fldCharType="begin"/>
+            </w:r>
+            <w:r>
+              <w:rPr>
+                <w:b/>
+                <w:bCs/>
+              </w:rPr>
+              <w:instrText xml:space="preserve"> NUMPAGES  </w:instrText>
+            </w:r>
+            <w:r>
+              <w:rPr>
+                <w:b/>
+                <w:bCs/>
+                <w:sz w:val="24"/>
+                <w:szCs w:val="24"/>
+              </w:rPr>
+              <w:fldChar w:fldCharType="separate"/>
+            </w:r>
+            <w:r>
+              <w:rPr>
+                <w:b/>
+                <w:bCs/>
+                <w:noProof/>
+              </w:rPr>
+              <w:t>2</w:t>
+            </w:r>
+            <w:r>
+              <w:rPr>
+                <w:b/>
+                <w:bCs/>
+                <w:sz w:val="24"/>
+                <w:szCs w:val="24"/>
+              </w:rPr>
+              <w:fldChar w:fldCharType="end"/>
+            </w:r>
+          </w:p>
+        </w:sdtContent>
+      </w:sdt>
+    </w:sdtContent>
+  </w:sdt>
   <w:p>
     <w:pPr>
       <w:pStyle w:val="Footer"/>
@@ -5989,7 +6118,6 @@
     <w:basedOn w:val="Normal"/>
     <w:link w:val="HeaderChar"/>
     <w:uiPriority w:val="99"/>
-    <w:semiHidden/>
     <w:unhideWhenUsed/>
     <w:rsid w:val="006650A3"/>
     <w:pPr>
@@ -6005,7 +6133,6 @@
     <w:basedOn w:val="DefaultParagraphFont"/>
     <w:link w:val="Header"/>
     <w:uiPriority w:val="99"/>
-    <w:semiHidden/>
     <w:rsid w:val="006650A3"/>
   </w:style>
   <w:style w:type="paragraph" w:styleId="Footer">

</xml_diff>

<commit_message>
Start formatting the Weapons chapter
</commit_message>
<xml_diff>
--- a/1 SRD - System Reference Document/B-AA Introduction.docx
+++ b/1 SRD - System Reference Document/B-AA Introduction.docx
@@ -87,7 +87,17 @@
         <w:t>It is a traditional role-playing game is a sense that one of those people will take on the role of the Game Master</w:t>
       </w:r>
       <w:r>
-        <w:t xml:space="preserve"> (GM)</w:t>
+        <w:t xml:space="preserve"> (</w:t>
+      </w:r>
+      <w:r>
+        <w:rPr>
+          <w:b/>
+          <w:bCs/>
+        </w:rPr>
+        <w:t>GM</w:t>
+      </w:r>
+      <w:r>
+        <w:t>)</w:t>
       </w:r>
       <w:r>
         <w:t>, and the others will be the Players.</w:t>
@@ -112,7 +122,17 @@
         <w:jc w:val="both"/>
       </w:pPr>
       <w:r>
-        <w:t xml:space="preserve">The players each bring to life a single character in the game world, often referred to as the Player Character, or PC. </w:t>
+        <w:t xml:space="preserve">The players each bring to life a single character in the game world, often referred to as the Player Character, or </w:t>
+      </w:r>
+      <w:r>
+        <w:rPr>
+          <w:b/>
+          <w:bCs/>
+        </w:rPr>
+        <w:t>PC</w:t>
+      </w:r>
+      <w:r>
+        <w:t xml:space="preserve">. </w:t>
       </w:r>
     </w:p>
     <w:p>
@@ -147,7 +167,17 @@
         <w:jc w:val="both"/>
       </w:pPr>
       <w:r>
-        <w:t>While others control one character each, the GM controls everything else in the game world: Other, non-player characters (NPCs), monsters</w:t>
+        <w:t>While others control one character each, the GM controls everything else in the game world: Other, non-player characters (</w:t>
+      </w:r>
+      <w:r>
+        <w:rPr>
+          <w:b/>
+          <w:bCs/>
+        </w:rPr>
+        <w:t>NPCs</w:t>
+      </w:r>
+      <w:r>
+        <w:t>), monsters</w:t>
       </w:r>
       <w:r>
         <w:t xml:space="preserve">, </w:t>
@@ -693,6 +723,7 @@
         <w:docPartUnique/>
       </w:docPartObj>
     </w:sdtPr>
+    <w:sdtEndPr/>
     <w:sdtContent>
       <w:sdt>
         <w:sdtPr>
@@ -702,6 +733,7 @@
             <w:docPartUnique/>
           </w:docPartObj>
         </w:sdtPr>
+        <w:sdtEndPr/>
         <w:sdtContent>
           <w:p>
             <w:pPr>

</xml_diff>

<commit_message>
Update Introduction & Karma points
</commit_message>
<xml_diff>
--- a/1 SRD - System Reference Document/B-AA Introduction.docx
+++ b/1 SRD - System Reference Document/B-AA Introduction.docx
@@ -267,6 +267,90 @@
           <w:color w:val="FF0000"/>
         </w:rPr>
         <w:t>&lt;TODO&gt;</w:t>
+      </w:r>
+    </w:p>
+    <w:p>
+      <w:pPr>
+        <w:jc w:val="both"/>
+        <w:rPr>
+          <w:color w:val="FF0000"/>
+        </w:rPr>
+      </w:pPr>
+      <w:r>
+        <w:rPr>
+          <w:color w:val="FF0000"/>
+        </w:rPr>
+        <w:t xml:space="preserve">An adventure game, with three main themes (Adventure, </w:t>
+      </w:r>
+      <w:r>
+        <w:rPr>
+          <w:color w:val="FF0000"/>
+        </w:rPr>
+        <w:t>enduring hardships</w:t>
+      </w:r>
+      <w:r>
+        <w:rPr>
+          <w:color w:val="FF0000"/>
+        </w:rPr>
+        <w:t xml:space="preserve">, and </w:t>
+      </w:r>
+      <w:r>
+        <w:rPr>
+          <w:color w:val="FF0000"/>
+        </w:rPr>
+        <w:t>character development</w:t>
+      </w:r>
+      <w:r>
+        <w:rPr>
+          <w:color w:val="FF0000"/>
+        </w:rPr>
+        <w:t xml:space="preserve"> and advancement</w:t>
+      </w:r>
+      <w:r>
+        <w:rPr>
+          <w:color w:val="FF0000"/>
+        </w:rPr>
+        <w:t>) resting on a few pillars: Exploration, Social interaction, Combat. The game</w:t>
+      </w:r>
+      <w:r>
+        <w:rPr>
+          <w:color w:val="FF0000"/>
+        </w:rPr>
+        <w:t>/story</w:t>
+      </w:r>
+      <w:r>
+        <w:rPr>
+          <w:color w:val="FF0000"/>
+        </w:rPr>
+        <w:t xml:space="preserve"> preferably happens in a time-constrained environment. The GM is required to test the player characters’ beliefs and abilities to their breaking point and sometimes beyond.</w:t>
+      </w:r>
+    </w:p>
+    <w:p>
+      <w:pPr>
+        <w:jc w:val="both"/>
+        <w:rPr>
+          <w:color w:val="FF0000"/>
+        </w:rPr>
+      </w:pPr>
+      <w:proofErr w:type="gramStart"/>
+      <w:r>
+        <w:rPr>
+          <w:color w:val="FF0000"/>
+        </w:rPr>
+        <w:t>It’s</w:t>
+      </w:r>
+      <w:proofErr w:type="gramEnd"/>
+      <w:r>
+        <w:rPr>
+          <w:color w:val="FF0000"/>
+        </w:rPr>
+        <w:t xml:space="preserve"> extremely crunch-heavy and generally complicated as shit</w:t>
+      </w:r>
+      <w:r>
+        <w:rPr>
+          <w:color w:val="FF0000"/>
+        </w:rPr>
+        <w:t>; I hope you like math, you’re gonna be doing a lot of it.</w:t>
       </w:r>
     </w:p>
     <w:p>
@@ -471,15 +555,13 @@
         <w:t xml:space="preserve">Some pencils and erasers </w:t>
       </w:r>
       <w:r>
-        <w:t>for tracking information during the game (</w:t>
-      </w:r>
-      <w:proofErr w:type="gramStart"/>
-      <w:r>
-        <w:t>there’s</w:t>
-      </w:r>
-      <w:proofErr w:type="gramEnd"/>
-      <w:r>
-        <w:t xml:space="preserve"> a lot to track in TURBO #pragmaticus).</w:t>
+        <w:t>for tracking information during the game (there</w:t>
+      </w:r>
+      <w:r>
+        <w:t xml:space="preserve"> will be a LOT to track</w:t>
+      </w:r>
+      <w:r>
+        <w:t>).</w:t>
       </w:r>
     </w:p>
     <w:p>
@@ -717,13 +799,12 @@
 <w:ftr xmlns:wpc="http://schemas.microsoft.com/office/word/2010/wordprocessingCanvas" xmlns:cx="http://schemas.microsoft.com/office/drawing/2014/chartex" xmlns:cx1="http://schemas.microsoft.com/office/drawing/2015/9/8/chartex" xmlns:cx2="http://schemas.microsoft.com/office/drawing/2015/10/21/chartex" xmlns:cx3="http://schemas.microsoft.com/office/drawing/2016/5/9/chartex" xmlns:cx4="http://schemas.microsoft.com/office/drawing/2016/5/10/chartex" xmlns:cx5="http://schemas.microsoft.com/office/drawing/2016/5/11/chartex" xmlns:cx6="http://schemas.microsoft.com/office/drawing/2016/5/12/chartex" xmlns:cx7="http://schemas.microsoft.com/office/drawing/2016/5/13/chartex" xmlns:cx8="http://schemas.microsoft.com/office/drawing/2016/5/14/chartex" xmlns:mc="http://schemas.openxmlformats.org/markup-compatibility/2006" xmlns:aink="http://schemas.microsoft.com/office/drawing/2016/ink" xmlns:am3d="http://schemas.microsoft.com/office/drawing/2017/model3d" xmlns:o="urn:schemas-microsoft-com:office:office" xmlns:r="http://schemas.openxmlformats.org/officeDocument/2006/relationships" xmlns:m="http://schemas.openxmlformats.org/officeDocument/2006/math" xmlns:v="urn:schemas-microsoft-com:vml" xmlns:wp14="http://schemas.microsoft.com/office/word/2010/wordprocessingDrawing" xmlns:wp="http://schemas.openxmlformats.org/drawingml/2006/wordprocessingDrawing" xmlns:w10="urn:schemas-microsoft-com:office:word" xmlns:w="http://schemas.openxmlformats.org/wordprocessingml/2006/main" xmlns:w14="http://schemas.microsoft.com/office/word/2010/wordml" xmlns:w15="http://schemas.microsoft.com/office/word/2012/wordml" xmlns:w16cex="http://schemas.microsoft.com/office/word/2018/wordml/cex" xmlns:w16cid="http://schemas.microsoft.com/office/word/2016/wordml/cid" xmlns:w16="http://schemas.microsoft.com/office/word/2018/wordml" xmlns:w16se="http://schemas.microsoft.com/office/word/2015/wordml/symex" xmlns:wpg="http://schemas.microsoft.com/office/word/2010/wordprocessingGroup" xmlns:wpi="http://schemas.microsoft.com/office/word/2010/wordprocessingInk" xmlns:wne="http://schemas.microsoft.com/office/word/2006/wordml" xmlns:wps="http://schemas.microsoft.com/office/word/2010/wordprocessingShape" mc:Ignorable="w14 w15 w16se w16cid w16 w16cex wp14">
   <w:sdt>
     <w:sdtPr>
-      <w:id w:val="-1272080320"/>
+      <w:id w:val="-437054684"/>
       <w:docPartObj>
         <w:docPartGallery w:val="Page Numbers (Bottom of Page)"/>
         <w:docPartUnique/>
       </w:docPartObj>
     </w:sdtPr>
-    <w:sdtEndPr/>
     <w:sdtContent>
       <w:sdt>
         <w:sdtPr>
@@ -733,7 +814,6 @@
             <w:docPartUnique/>
           </w:docPartObj>
         </w:sdtPr>
-        <w:sdtEndPr/>
         <w:sdtContent>
           <w:p>
             <w:pPr>

</xml_diff>

<commit_message>
Dice notations and bumping. And stuff.
</commit_message>
<xml_diff>
--- a/1 SRD - System Reference Document/B-AA Introduction.docx
+++ b/1 SRD - System Reference Document/B-AA Introduction.docx
@@ -292,19 +292,7 @@
         <w:rPr>
           <w:color w:val="FF0000"/>
         </w:rPr>
-        <w:t xml:space="preserve">, and </w:t>
-      </w:r>
-      <w:r>
-        <w:rPr>
-          <w:color w:val="FF0000"/>
-        </w:rPr>
-        <w:t>character development</w:t>
-      </w:r>
-      <w:r>
-        <w:rPr>
-          <w:color w:val="FF0000"/>
-        </w:rPr>
-        <w:t xml:space="preserve"> and advancement</w:t>
+        <w:t>, and character development and advancement</w:t>
       </w:r>
       <w:r>
         <w:rPr>
@@ -350,7 +338,21 @@
         <w:rPr>
           <w:color w:val="FF0000"/>
         </w:rPr>
-        <w:t>; I hope you like math, you’re gonna be doing a lot of it.</w:t>
+        <w:t xml:space="preserve">; I hope you like math, you’re </w:t>
+      </w:r>
+      <w:proofErr w:type="spellStart"/>
+      <w:r>
+        <w:rPr>
+          <w:color w:val="FF0000"/>
+        </w:rPr>
+        <w:t>gonna</w:t>
+      </w:r>
+      <w:proofErr w:type="spellEnd"/>
+      <w:r>
+        <w:rPr>
+          <w:color w:val="FF0000"/>
+        </w:rPr>
+        <w:t xml:space="preserve"> be doing a lot of it.</w:t>
       </w:r>
     </w:p>
     <w:p>
@@ -619,37 +621,159 @@
     </w:p>
     <w:p>
       <w:pPr>
+        <w:pStyle w:val="Subtitle"/>
+      </w:pPr>
+      <w:r>
+        <w:br w:type="column"/>
+      </w:r>
+      <w:r>
+        <w:t>A Note About Dice:</w:t>
+      </w:r>
+    </w:p>
+    <w:p>
+      <w:pPr>
         <w:jc w:val="both"/>
       </w:pPr>
+      <w:r>
+        <w:t xml:space="preserve">This game uses the standard dice notation where </w:t>
+      </w:r>
+      <w:r>
+        <w:t>“d4” represen</w:t>
+      </w:r>
+      <w:r>
+        <w:t>ts</w:t>
+      </w:r>
+      <w:r>
+        <w:t xml:space="preserve"> a four-sided die, “d6” represent</w:t>
+      </w:r>
+      <w:r>
+        <w:t>s</w:t>
+      </w:r>
+      <w:r>
+        <w:t xml:space="preserve"> a six-sided one and so on. One exception is the d100: While there does sort of exist a 100-sided polyhedron, </w:t>
+      </w:r>
+      <w:proofErr w:type="gramStart"/>
+      <w:r>
+        <w:t>you’ll</w:t>
+      </w:r>
+      <w:proofErr w:type="gramEnd"/>
+      <w:r>
+        <w:t xml:space="preserve"> most likely roll two ten-sided dice, treating on as tens, the other as units and add them together to generate a number in the 1-100 range.</w:t>
+      </w:r>
+    </w:p>
+    <w:p>
+      <w:pPr>
+        <w:jc w:val="both"/>
+      </w:pPr>
+      <w:r>
+        <w:t xml:space="preserve">When instructed to roll a d6 (or 1d6), you roll a single six-sided die. When instructed to roll, for example, 3d8, you roll 3 eight-sided dice all at once. When rolling multiple dice, sometimes </w:t>
+      </w:r>
+      <w:proofErr w:type="gramStart"/>
+      <w:r>
+        <w:t>you’ll</w:t>
+      </w:r>
+      <w:proofErr w:type="gramEnd"/>
+      <w:r>
+        <w:t xml:space="preserve"> need to add them together, other times you’ll need only the highest or lowest roll, and sometimes none of the above – but what exactly you need to do with them will always be noted in the text calling for the roll.</w:t>
+      </w:r>
+    </w:p>
+    <w:p>
+      <w:pPr>
+        <w:pStyle w:val="Heading3"/>
+      </w:pPr>
+      <w:r>
+        <w:t>Dice Bumping:</w:t>
+      </w:r>
+    </w:p>
+    <w:p>
+      <w:pPr>
+        <w:jc w:val="both"/>
+      </w:pPr>
+      <w:r>
+        <w:t xml:space="preserve">Some rules in the game will allow you to “bump” an already rolled die (before enacting any in-game effect that depends on the roll). What that means is that you pick up the die and turn it so that it shows a number that is 1 larger than the one you </w:t>
+      </w:r>
+      <w:proofErr w:type="gramStart"/>
+      <w:r>
+        <w:t>actually rolled</w:t>
+      </w:r>
+      <w:proofErr w:type="gramEnd"/>
+      <w:r>
+        <w:t>. A rolled 1 gets bumped into a 2. A rolled 4 gets bumped into a 5. If a die is already showing the maximum value it has, then it cannot be bumped.</w:t>
+      </w:r>
+    </w:p>
+    <w:p>
+      <w:pPr>
+        <w:jc w:val="both"/>
+      </w:pPr>
+      <w:r>
+        <w:t xml:space="preserve">Bumping </w:t>
+      </w:r>
       <w:r>
         <w:rPr>
           <w:b/>
           <w:bCs/>
         </w:rPr>
-        <w:t>*Note:</w:t>
+        <w:t>up</w:t>
+      </w:r>
+      <w:r>
+        <w:t xml:space="preserve"> is synonymous with just bumping. However, occasionally, the game will instruct to bump </w:t>
       </w:r>
       <w:r>
         <w:rPr>
           <w:b/>
           <w:bCs/>
         </w:rPr>
-        <w:t xml:space="preserve"> </w:t>
-      </w:r>
-      <w:r>
-        <w:t>This is a notation used to denote various dice types</w:t>
-      </w:r>
-      <w:r>
-        <w:t>, with “d4” representing a four-sided die, “d6” representing a six-sided one and so on. One exception is the d100: While there does sort of exist a 100-sided polyhedron, you’ll most likely roll two ten-sided dice, treating on as tens, the other as units and add them together to generate a number in the 1-100 range.</w:t>
+        <w:t>down</w:t>
+      </w:r>
+      <w:r>
+        <w:t xml:space="preserve"> a die, and this is the opposite action – you need to turn it so that it shows a number </w:t>
+      </w:r>
+      <w:proofErr w:type="gramStart"/>
+      <w:r>
+        <w:t>that’s</w:t>
+      </w:r>
+      <w:proofErr w:type="gramEnd"/>
+      <w:r>
+        <w:t xml:space="preserve"> 1 lower than before (down to a minimum of 1).</w:t>
       </w:r>
     </w:p>
     <w:p>
       <w:pPr>
+        <w:jc w:val="both"/>
+      </w:pPr>
+      <w:r>
+        <w:rPr>
+          <w:b/>
+          <w:bCs/>
+        </w:rPr>
+        <w:t>Note:</w:t>
+      </w:r>
+      <w:r>
+        <w:t xml:space="preserve"> As you grow accustomed to the game, you often </w:t>
+      </w:r>
+      <w:proofErr w:type="gramStart"/>
+      <w:r>
+        <w:t>won’t</w:t>
+      </w:r>
+      <w:proofErr w:type="gramEnd"/>
+      <w:r>
+        <w:t xml:space="preserve"> need to turn dice physically when bumping them – you’ll just consider them as being 1 higher when determining the results of the roll.</w:t>
+      </w:r>
+    </w:p>
+    <w:p>
+      <w:pPr>
         <w:pStyle w:val="Title"/>
       </w:pPr>
+    </w:p>
+    <w:p>
+      <w:pPr>
+        <w:pStyle w:val="Title"/>
+      </w:pPr>
       <w:r>
         <w:br w:type="column"/>
       </w:r>
       <w:r>
+        <w:lastRenderedPageBreak/>
         <w:t>What will you find in this book?</w:t>
       </w:r>
     </w:p>
@@ -805,6 +929,7 @@
         <w:docPartUnique/>
       </w:docPartObj>
     </w:sdtPr>
+    <w:sdtEndPr/>
     <w:sdtContent>
       <w:sdt>
         <w:sdtPr>
@@ -814,6 +939,7 @@
             <w:docPartUnique/>
           </w:docPartObj>
         </w:sdtPr>
+        <w:sdtEndPr/>
         <w:sdtContent>
           <w:p>
             <w:pPr>

</xml_diff>

<commit_message>
Rewrite Attribute score explanations. Rework Effort.
</commit_message>
<xml_diff>
--- a/1 SRD - System Reference Document/B-AA Introduction.docx
+++ b/1 SRD - System Reference Document/B-AA Introduction.docx
@@ -760,11 +760,9 @@
         <w:t xml:space="preserve"> need to turn dice physically when bumping them – you’ll just consider them as being 1 higher when determining the results of the roll.</w:t>
       </w:r>
     </w:p>
-    <w:p>
-      <w:pPr>
-        <w:pStyle w:val="Title"/>
-      </w:pPr>
-    </w:p>
+    <w:p/>
+    <w:p/>
+    <w:p/>
     <w:p>
       <w:pPr>
         <w:pStyle w:val="Title"/>

</xml_diff>